<commit_message>
Circle Language Spec: Commands: Put content of Command Redirection articles into one article.
</commit_message>
<xml_diff>
--- a/1.1. Circle Language Spec/06. Commands/35.2. Inactive Command Object Redirection.docx
+++ b/1.1. Circle Language Spec/06. Commands/35.2. Inactive Command Object Redirection.docx
@@ -48,6 +48,14 @@
         <w:pStyle w:val="Heading2"/>
       </w:pPr>
       <w:r>
+        <w:t>Command Redirection</w:t>
+      </w:r>
+    </w:p>
+    <w:p>
+      <w:pPr>
+        <w:pStyle w:val="Heading3"/>
+      </w:pPr>
+      <w:r>
         <w:t xml:space="preserve">Inactive </w:t>
       </w:r>
       <w:r>
@@ -74,8 +82,6 @@
     </w:p>
     <w:p/>
     <w:p>
-      <w:bookmarkStart w:id="0" w:name="_GoBack"/>
-      <w:bookmarkEnd w:id="0"/>
       <w:r>
         <w:t>The picture below displays an inactive command, that redirects its definition to another inactive command.</w:t>
       </w:r>
@@ -329,6 +335,1069 @@
         </w:drawing>
       </w:r>
     </w:p>
+    <w:p>
+      <w:pPr>
+        <w:pStyle w:val="Heading3"/>
+      </w:pPr>
+      <w:r>
+        <w:t>Inactive Command Class Redirection</w:t>
+      </w:r>
+    </w:p>
+    <w:p>
+      <w:r>
+        <w:t>Inactive com</w:t>
+      </w:r>
+      <w:bookmarkStart w:id="0" w:name="_GoBack"/>
+      <w:bookmarkEnd w:id="0"/>
+      <w:r>
+        <w:t xml:space="preserve">mand class redirection is less common than inactive command object redirection. Inactive command </w:t>
+      </w:r>
+      <w:r>
+        <w:rPr>
+          <w:i/>
+        </w:rPr>
+        <w:t xml:space="preserve">object </w:t>
+      </w:r>
+      <w:r>
+        <w:t xml:space="preserve">redirection is a reference to a command definition. Inactive command </w:t>
+      </w:r>
+      <w:r>
+        <w:rPr>
+          <w:i/>
+        </w:rPr>
+        <w:t xml:space="preserve">class </w:t>
+      </w:r>
+      <w:r>
+        <w:t xml:space="preserve">redirection creates a new command definition for which another command is the prototype. </w:t>
+      </w:r>
+    </w:p>
+    <w:p>
+      <w:pPr>
+        <w:pStyle w:val="Spacing"/>
+      </w:pPr>
+    </w:p>
+    <w:p>
+      <w:r>
+        <w:t xml:space="preserve">Inactive command </w:t>
+      </w:r>
+      <w:r>
+        <w:rPr>
+          <w:i/>
+        </w:rPr>
+        <w:t xml:space="preserve">class </w:t>
+      </w:r>
+      <w:r>
+        <w:t xml:space="preserve">redirection makes a command definition take over all aspects of another command definition, but creates a </w:t>
+      </w:r>
+      <w:r>
+        <w:rPr>
+          <w:i/>
+        </w:rPr>
+        <w:t xml:space="preserve">new </w:t>
+      </w:r>
+      <w:r>
+        <w:t xml:space="preserve">command definition object, for which the other command definition is the prototype. The new command definition can only redefine the other definition’s </w:t>
+      </w:r>
+      <w:r>
+        <w:rPr>
+          <w:i/>
+        </w:rPr>
+        <w:t>default values</w:t>
+      </w:r>
+      <w:r>
+        <w:t xml:space="preserve">. That’s all that is additionally possible, compared to inactive command </w:t>
+      </w:r>
+      <w:r>
+        <w:rPr>
+          <w:i/>
+        </w:rPr>
+        <w:t xml:space="preserve">object </w:t>
+      </w:r>
+      <w:r>
+        <w:t>redirection.</w:t>
+      </w:r>
+    </w:p>
+    <w:p>
+      <w:pPr>
+        <w:pStyle w:val="Spacing"/>
+      </w:pPr>
+    </w:p>
+    <w:p>
+      <w:r>
+        <w:t xml:space="preserve">Inactive command class redirection is </w:t>
+      </w:r>
+      <w:proofErr w:type="spellStart"/>
+      <w:r>
+        <w:t>analogus</w:t>
+      </w:r>
+      <w:proofErr w:type="spellEnd"/>
+      <w:r>
+        <w:t xml:space="preserve"> to having a class redirect its class, making one object the prototype for another prototype.</w:t>
+      </w:r>
+    </w:p>
+    <w:p>
+      <w:pPr>
+        <w:pStyle w:val="Spacing"/>
+      </w:pPr>
+    </w:p>
+    <w:p>
+      <w:r>
+        <w:t xml:space="preserve">An inactive command class redirection can also point to an active command, making an </w:t>
+      </w:r>
+      <w:r>
+        <w:rPr>
+          <w:i/>
+        </w:rPr>
+        <w:t>executable</w:t>
+      </w:r>
+      <w:r>
+        <w:t xml:space="preserve"> command object the prototype for the new command definition. That is even less common, but possible all the same.</w:t>
+      </w:r>
+    </w:p>
+    <w:p>
+      <w:pPr>
+        <w:pStyle w:val="Spacing"/>
+      </w:pPr>
+    </w:p>
+    <w:p>
+      <w:r>
+        <w:t xml:space="preserve">Do remember, that the new prototype can </w:t>
+      </w:r>
+      <w:r>
+        <w:rPr>
+          <w:i/>
+        </w:rPr>
+        <w:t>not</w:t>
+      </w:r>
+      <w:r>
+        <w:t xml:space="preserve"> be executed by pointing to it with an active command reference, because the new prototype is a new </w:t>
+      </w:r>
+      <w:r>
+        <w:rPr>
+          <w:i/>
+        </w:rPr>
+        <w:t xml:space="preserve">inactive </w:t>
+      </w:r>
+      <w:r>
+        <w:t>command object, and an inactive command object can not be executed.</w:t>
+      </w:r>
+    </w:p>
+    <w:p>
+      <w:pPr>
+        <w:pStyle w:val="Heading4"/>
+      </w:pPr>
+      <w:r>
+        <w:t>In a Diagram</w:t>
+      </w:r>
+    </w:p>
+    <w:p>
+      <w:pPr>
+        <w:ind w:left="852"/>
+      </w:pPr>
+      <w:r>
+        <w:rPr>
+          <w:noProof/>
+        </w:rPr>
+        <w:drawing>
+          <wp:inline distT="0" distB="0" distL="0" distR="0" wp14:anchorId="2BE03E81" wp14:editId="54CA9BD3">
+            <wp:extent cx="1944370" cy="837565"/>
+            <wp:effectExtent l="0" t="0" r="0" b="0"/>
+            <wp:docPr id="3" name="Picture 3"/>
+            <wp:cNvGraphicFramePr>
+              <a:graphicFrameLocks xmlns:a="http://schemas.openxmlformats.org/drawingml/2006/main" noChangeAspect="1"/>
+            </wp:cNvGraphicFramePr>
+            <a:graphic xmlns:a="http://schemas.openxmlformats.org/drawingml/2006/main">
+              <a:graphicData uri="http://schemas.openxmlformats.org/drawingml/2006/picture">
+                <pic:pic xmlns:pic="http://schemas.openxmlformats.org/drawingml/2006/picture">
+                  <pic:nvPicPr>
+                    <pic:cNvPr id="0" name="Picture 1"/>
+                    <pic:cNvPicPr>
+                      <a:picLocks noChangeAspect="1" noChangeArrowheads="1"/>
+                    </pic:cNvPicPr>
+                  </pic:nvPicPr>
+                  <pic:blipFill>
+                    <a:blip r:embed="rId7">
+                      <a:extLst>
+                        <a:ext uri="{28A0092B-C50C-407E-A947-70E740481C1C}">
+                          <a14:useLocalDpi xmlns:a14="http://schemas.microsoft.com/office/drawing/2010/main" val="0"/>
+                        </a:ext>
+                      </a:extLst>
+                    </a:blip>
+                    <a:srcRect/>
+                    <a:stretch>
+                      <a:fillRect/>
+                    </a:stretch>
+                  </pic:blipFill>
+                  <pic:spPr bwMode="auto">
+                    <a:xfrm>
+                      <a:off x="0" y="0"/>
+                      <a:ext cx="1944370" cy="837565"/>
+                    </a:xfrm>
+                    <a:prstGeom prst="rect">
+                      <a:avLst/>
+                    </a:prstGeom>
+                    <a:noFill/>
+                    <a:ln>
+                      <a:noFill/>
+                    </a:ln>
+                  </pic:spPr>
+                </pic:pic>
+              </a:graphicData>
+            </a:graphic>
+          </wp:inline>
+        </w:drawing>
+      </w:r>
+    </w:p>
+    <w:p>
+      <w:pPr>
+        <w:pStyle w:val="Spacing"/>
+      </w:pPr>
+    </w:p>
+    <w:p>
+      <w:r>
+        <w:t xml:space="preserve">Inactive command symbol </w:t>
+      </w:r>
+      <w:r>
+        <w:rPr>
+          <w:rStyle w:val="CodeChar"/>
+        </w:rPr>
+        <w:t>A</w:t>
+      </w:r>
+      <w:r>
+        <w:t xml:space="preserve"> is a square because it is an </w:t>
+      </w:r>
+      <w:r>
+        <w:rPr>
+          <w:i/>
+        </w:rPr>
+        <w:t xml:space="preserve">inactive </w:t>
+      </w:r>
+      <w:r>
+        <w:t xml:space="preserve">command. Inactive command symbol </w:t>
+      </w:r>
+      <w:r>
+        <w:rPr>
+          <w:rStyle w:val="CodeChar"/>
+        </w:rPr>
+        <w:t>A</w:t>
+      </w:r>
+      <w:r>
+        <w:t xml:space="preserve"> redirects its class to the inactive command symbol </w:t>
+      </w:r>
+      <w:r>
+        <w:rPr>
+          <w:rStyle w:val="CodeChar"/>
+        </w:rPr>
+        <w:t>B</w:t>
+      </w:r>
+      <w:r>
+        <w:t xml:space="preserve">. Symbol </w:t>
+      </w:r>
+      <w:r>
+        <w:rPr>
+          <w:rStyle w:val="CodeChar"/>
+        </w:rPr>
+        <w:t>B</w:t>
+      </w:r>
+      <w:r>
+        <w:t xml:space="preserve"> is also a square because it is also an </w:t>
+      </w:r>
+      <w:r>
+        <w:rPr>
+          <w:i/>
+        </w:rPr>
+        <w:t xml:space="preserve">inactive </w:t>
+      </w:r>
+      <w:r>
+        <w:t xml:space="preserve">command. The redirection from command </w:t>
+      </w:r>
+      <w:r>
+        <w:rPr>
+          <w:rStyle w:val="CodeChar"/>
+        </w:rPr>
+        <w:t>A</w:t>
+      </w:r>
+      <w:r>
+        <w:t xml:space="preserve"> to command </w:t>
+      </w:r>
+      <w:r>
+        <w:rPr>
+          <w:rStyle w:val="CodeChar"/>
+        </w:rPr>
+        <w:t>B</w:t>
+      </w:r>
+      <w:r>
+        <w:t xml:space="preserve"> is displayed as a dashed line, which is a class line. The direction of the line is indicated by a line dissector, close to symbol </w:t>
+      </w:r>
+      <w:r>
+        <w:rPr>
+          <w:rStyle w:val="CodeChar"/>
+        </w:rPr>
+        <w:t>B</w:t>
+      </w:r>
+      <w:r>
+        <w:t>.</w:t>
+      </w:r>
+    </w:p>
+    <w:p>
+      <w:pPr>
+        <w:pStyle w:val="Spacing"/>
+      </w:pPr>
+    </w:p>
+    <w:p>
+      <w:r>
+        <w:t xml:space="preserve">Symbol </w:t>
+      </w:r>
+      <w:r>
+        <w:rPr>
+          <w:rStyle w:val="CodeChar"/>
+        </w:rPr>
+        <w:t>B</w:t>
+      </w:r>
+      <w:r>
+        <w:t xml:space="preserve"> could also be replaced by a diamond, making an </w:t>
+      </w:r>
+      <w:r>
+        <w:rPr>
+          <w:i/>
+        </w:rPr>
+        <w:t xml:space="preserve">executable </w:t>
+      </w:r>
+      <w:r>
+        <w:t>command the prototype for a new command object. That is less common, but possible all the same.</w:t>
+      </w:r>
+    </w:p>
+    <w:p>
+      <w:pPr>
+        <w:pStyle w:val="Spacing"/>
+      </w:pPr>
+    </w:p>
+    <w:p>
+      <w:pPr>
+        <w:ind w:left="852"/>
+        <w:rPr>
+          <w:i/>
+        </w:rPr>
+      </w:pPr>
+      <w:r>
+        <w:rPr>
+          <w:noProof/>
+        </w:rPr>
+        <w:drawing>
+          <wp:inline distT="0" distB="0" distL="0" distR="0" wp14:anchorId="7BC8D9FF" wp14:editId="635FFE80">
+            <wp:extent cx="2035810" cy="899795"/>
+            <wp:effectExtent l="0" t="0" r="0" b="0"/>
+            <wp:docPr id="4" name="Picture 4"/>
+            <wp:cNvGraphicFramePr>
+              <a:graphicFrameLocks xmlns:a="http://schemas.openxmlformats.org/drawingml/2006/main" noChangeAspect="1"/>
+            </wp:cNvGraphicFramePr>
+            <a:graphic xmlns:a="http://schemas.openxmlformats.org/drawingml/2006/main">
+              <a:graphicData uri="http://schemas.openxmlformats.org/drawingml/2006/picture">
+                <pic:pic xmlns:pic="http://schemas.openxmlformats.org/drawingml/2006/picture">
+                  <pic:nvPicPr>
+                    <pic:cNvPr id="0" name="Picture 2"/>
+                    <pic:cNvPicPr>
+                      <a:picLocks noChangeAspect="1" noChangeArrowheads="1"/>
+                    </pic:cNvPicPr>
+                  </pic:nvPicPr>
+                  <pic:blipFill>
+                    <a:blip r:embed="rId8">
+                      <a:extLst>
+                        <a:ext uri="{28A0092B-C50C-407E-A947-70E740481C1C}">
+                          <a14:useLocalDpi xmlns:a14="http://schemas.microsoft.com/office/drawing/2010/main" val="0"/>
+                        </a:ext>
+                      </a:extLst>
+                    </a:blip>
+                    <a:srcRect/>
+                    <a:stretch>
+                      <a:fillRect/>
+                    </a:stretch>
+                  </pic:blipFill>
+                  <pic:spPr bwMode="auto">
+                    <a:xfrm>
+                      <a:off x="0" y="0"/>
+                      <a:ext cx="2035810" cy="899795"/>
+                    </a:xfrm>
+                    <a:prstGeom prst="rect">
+                      <a:avLst/>
+                    </a:prstGeom>
+                    <a:noFill/>
+                    <a:ln>
+                      <a:noFill/>
+                    </a:ln>
+                  </pic:spPr>
+                </pic:pic>
+              </a:graphicData>
+            </a:graphic>
+          </wp:inline>
+        </w:drawing>
+      </w:r>
+    </w:p>
+    <w:p>
+      <w:pPr>
+        <w:pStyle w:val="Heading3"/>
+      </w:pPr>
+      <w:r>
+        <w:t>Executable Command Class Redirection in a Diagram</w:t>
+      </w:r>
+    </w:p>
+    <w:p>
+      <w:pPr>
+        <w:pStyle w:val="Heading4"/>
+      </w:pPr>
+      <w:r>
+        <w:t>Concept</w:t>
+      </w:r>
+    </w:p>
+    <w:p>
+      <w:r>
+        <w:t>If an executable command redirects its class, then it is a command call. The class redirection points to the command definition of the command call.</w:t>
+      </w:r>
+    </w:p>
+    <w:p>
+      <w:pPr>
+        <w:pStyle w:val="Spacing"/>
+      </w:pPr>
+    </w:p>
+    <w:p>
+      <w:r>
+        <w:t xml:space="preserve">If an executable command </w:t>
+      </w:r>
+      <w:r>
+        <w:rPr>
+          <w:i/>
+        </w:rPr>
+        <w:t>does not have</w:t>
+      </w:r>
+      <w:r>
+        <w:t xml:space="preserve"> a class redirection, then it defines its own contents. An object redirection automatically also redirects the class aspect of a symbol. So then it also does not define its own contents. If an executable command, that does not redirect its class or object resides inside another command, then it is called an </w:t>
+      </w:r>
+      <w:r>
+        <w:rPr>
+          <w:i/>
+        </w:rPr>
+        <w:t>active clause</w:t>
+      </w:r>
+      <w:r>
+        <w:t>. If the executable command without redirections resides inside an object, then it is simply an executable command with no definition, that can be manually run by a user.</w:t>
+      </w:r>
+    </w:p>
+    <w:p>
+      <w:pPr>
+        <w:pStyle w:val="Spacing"/>
+      </w:pPr>
+    </w:p>
+    <w:p>
+      <w:r>
+        <w:t xml:space="preserve">You could let an executable command redirect its definition to another executable command, but this is far less common. But an active command </w:t>
+      </w:r>
+      <w:r>
+        <w:rPr>
+          <w:i/>
+        </w:rPr>
+        <w:t xml:space="preserve">can </w:t>
+      </w:r>
+      <w:r>
+        <w:t>function as the prototype for another executable command.</w:t>
+      </w:r>
+    </w:p>
+    <w:p>
+      <w:pPr>
+        <w:pStyle w:val="Heading4"/>
+      </w:pPr>
+      <w:r>
+        <w:t>In a Diagram</w:t>
+      </w:r>
+    </w:p>
+    <w:p>
+      <w:r>
+        <w:t xml:space="preserve">Executable command class redirection is explained in the article </w:t>
+      </w:r>
+      <w:r>
+        <w:rPr>
+          <w:i/>
+        </w:rPr>
+        <w:t xml:space="preserve">Executable Command </w:t>
+      </w:r>
+      <w:r>
+        <w:rPr>
+          <w:i/>
+        </w:rPr>
+        <w:t>Class Redirection</w:t>
+      </w:r>
+      <w:r>
+        <w:t>. The current article demonstrates the concept in a diagram.</w:t>
+      </w:r>
+    </w:p>
+    <w:p>
+      <w:pPr>
+        <w:pStyle w:val="Spacing"/>
+      </w:pPr>
+    </w:p>
+    <w:p>
+      <w:r>
+        <w:t>The picture below displays a command call, redirecting its definition to an inactive command.</w:t>
+      </w:r>
+    </w:p>
+    <w:p>
+      <w:pPr>
+        <w:pStyle w:val="Spacing"/>
+      </w:pPr>
+    </w:p>
+    <w:p>
+      <w:pPr>
+        <w:ind w:left="852"/>
+      </w:pPr>
+      <w:r>
+        <w:rPr>
+          <w:noProof/>
+        </w:rPr>
+        <w:drawing>
+          <wp:inline distT="0" distB="0" distL="0" distR="0" wp14:anchorId="543A9C79" wp14:editId="6791AE77">
+            <wp:extent cx="1939290" cy="1063625"/>
+            <wp:effectExtent l="0" t="0" r="0" b="0"/>
+            <wp:docPr id="5" name="Picture 5"/>
+            <wp:cNvGraphicFramePr>
+              <a:graphicFrameLocks xmlns:a="http://schemas.openxmlformats.org/drawingml/2006/main" noChangeAspect="1"/>
+            </wp:cNvGraphicFramePr>
+            <a:graphic xmlns:a="http://schemas.openxmlformats.org/drawingml/2006/main">
+              <a:graphicData uri="http://schemas.openxmlformats.org/drawingml/2006/picture">
+                <pic:pic xmlns:pic="http://schemas.openxmlformats.org/drawingml/2006/picture">
+                  <pic:nvPicPr>
+                    <pic:cNvPr id="0" name="Picture 1"/>
+                    <pic:cNvPicPr>
+                      <a:picLocks noChangeAspect="1" noChangeArrowheads="1"/>
+                    </pic:cNvPicPr>
+                  </pic:nvPicPr>
+                  <pic:blipFill>
+                    <a:blip r:embed="rId9">
+                      <a:lum bright="-24000"/>
+                      <a:extLst>
+                        <a:ext uri="{28A0092B-C50C-407E-A947-70E740481C1C}">
+                          <a14:useLocalDpi xmlns:a14="http://schemas.microsoft.com/office/drawing/2010/main" val="0"/>
+                        </a:ext>
+                      </a:extLst>
+                    </a:blip>
+                    <a:srcRect/>
+                    <a:stretch>
+                      <a:fillRect/>
+                    </a:stretch>
+                  </pic:blipFill>
+                  <pic:spPr bwMode="auto">
+                    <a:xfrm>
+                      <a:off x="0" y="0"/>
+                      <a:ext cx="1939290" cy="1063625"/>
+                    </a:xfrm>
+                    <a:prstGeom prst="rect">
+                      <a:avLst/>
+                    </a:prstGeom>
+                    <a:noFill/>
+                    <a:ln>
+                      <a:noFill/>
+                    </a:ln>
+                  </pic:spPr>
+                </pic:pic>
+              </a:graphicData>
+            </a:graphic>
+          </wp:inline>
+        </w:drawing>
+      </w:r>
+    </w:p>
+    <w:p>
+      <w:pPr>
+        <w:pStyle w:val="Spacing"/>
+      </w:pPr>
+    </w:p>
+    <w:p>
+      <w:r>
+        <w:t xml:space="preserve">Active command symbol </w:t>
+      </w:r>
+      <w:r>
+        <w:rPr>
+          <w:rStyle w:val="CodeChar"/>
+        </w:rPr>
+        <w:t xml:space="preserve">A </w:t>
+      </w:r>
+      <w:r>
+        <w:t xml:space="preserve">is a diamond shape, because it is an </w:t>
+      </w:r>
+      <w:r>
+        <w:rPr>
+          <w:i/>
+        </w:rPr>
+        <w:t xml:space="preserve">active </w:t>
+      </w:r>
+      <w:r>
+        <w:t xml:space="preserve">command. Active command symbol </w:t>
+      </w:r>
+      <w:r>
+        <w:rPr>
+          <w:rStyle w:val="CodeChar"/>
+        </w:rPr>
+        <w:t xml:space="preserve">A </w:t>
+      </w:r>
+      <w:r>
+        <w:t xml:space="preserve">redirects its definition to the inactive command symbol </w:t>
+      </w:r>
+      <w:r>
+        <w:rPr>
+          <w:rStyle w:val="CodeChar"/>
+        </w:rPr>
+        <w:t>B</w:t>
+      </w:r>
+      <w:r>
+        <w:t xml:space="preserve">. Symbol </w:t>
+      </w:r>
+      <w:r>
+        <w:rPr>
+          <w:rStyle w:val="CodeChar"/>
+        </w:rPr>
+        <w:t>B</w:t>
+      </w:r>
+      <w:r>
+        <w:t xml:space="preserve"> is a square because it is an </w:t>
+      </w:r>
+      <w:r>
+        <w:rPr>
+          <w:i/>
+        </w:rPr>
+        <w:t xml:space="preserve">inactive </w:t>
+      </w:r>
+      <w:r>
+        <w:t xml:space="preserve">command. The redirection from command </w:t>
+      </w:r>
+      <w:r>
+        <w:rPr>
+          <w:rStyle w:val="CodeChar"/>
+        </w:rPr>
+        <w:t>A</w:t>
+      </w:r>
+      <w:r>
+        <w:t xml:space="preserve"> to command </w:t>
+      </w:r>
+      <w:r>
+        <w:rPr>
+          <w:rStyle w:val="CodeChar"/>
+        </w:rPr>
+        <w:t>B</w:t>
+      </w:r>
+      <w:r>
+        <w:t xml:space="preserve"> is displayed as a dashed line, which is a class line. This makes symbol </w:t>
+      </w:r>
+      <w:r>
+        <w:rPr>
+          <w:rStyle w:val="CodeChar"/>
+        </w:rPr>
+        <w:t>A</w:t>
+      </w:r>
+      <w:r>
+        <w:t xml:space="preserve"> </w:t>
+      </w:r>
+      <w:proofErr w:type="spellStart"/>
+      <w:r>
+        <w:t>a</w:t>
+      </w:r>
+      <w:proofErr w:type="spellEnd"/>
+      <w:r>
+        <w:t xml:space="preserve"> command call, for which command </w:t>
+      </w:r>
+      <w:r>
+        <w:rPr>
+          <w:rStyle w:val="CodeChar"/>
+        </w:rPr>
+        <w:t>B</w:t>
+      </w:r>
+      <w:r>
+        <w:t xml:space="preserve"> functions as a definition.</w:t>
+      </w:r>
+    </w:p>
+    <w:p>
+      <w:pPr>
+        <w:pStyle w:val="Spacing"/>
+      </w:pPr>
+    </w:p>
+    <w:p>
+      <w:r>
+        <w:t>You could let an executable command redirect its definition to another executable command, but this is far less common:</w:t>
+      </w:r>
+    </w:p>
+    <w:p>
+      <w:pPr>
+        <w:pStyle w:val="Spacing"/>
+      </w:pPr>
+    </w:p>
+    <w:p>
+      <w:pPr>
+        <w:ind w:left="852"/>
+      </w:pPr>
+      <w:r>
+        <w:rPr>
+          <w:noProof/>
+        </w:rPr>
+        <w:drawing>
+          <wp:inline distT="0" distB="0" distL="0" distR="0" wp14:anchorId="5ADEFA46" wp14:editId="3734309D">
+            <wp:extent cx="1958975" cy="1275080"/>
+            <wp:effectExtent l="0" t="0" r="0" b="0"/>
+            <wp:docPr id="6" name="Picture 6"/>
+            <wp:cNvGraphicFramePr>
+              <a:graphicFrameLocks xmlns:a="http://schemas.openxmlformats.org/drawingml/2006/main" noChangeAspect="1"/>
+            </wp:cNvGraphicFramePr>
+            <a:graphic xmlns:a="http://schemas.openxmlformats.org/drawingml/2006/main">
+              <a:graphicData uri="http://schemas.openxmlformats.org/drawingml/2006/picture">
+                <pic:pic xmlns:pic="http://schemas.openxmlformats.org/drawingml/2006/picture">
+                  <pic:nvPicPr>
+                    <pic:cNvPr id="0" name="Picture 2"/>
+                    <pic:cNvPicPr>
+                      <a:picLocks noChangeAspect="1" noChangeArrowheads="1"/>
+                    </pic:cNvPicPr>
+                  </pic:nvPicPr>
+                  <pic:blipFill>
+                    <a:blip r:embed="rId10">
+                      <a:extLst>
+                        <a:ext uri="{28A0092B-C50C-407E-A947-70E740481C1C}">
+                          <a14:useLocalDpi xmlns:a14="http://schemas.microsoft.com/office/drawing/2010/main" val="0"/>
+                        </a:ext>
+                      </a:extLst>
+                    </a:blip>
+                    <a:srcRect/>
+                    <a:stretch>
+                      <a:fillRect/>
+                    </a:stretch>
+                  </pic:blipFill>
+                  <pic:spPr bwMode="auto">
+                    <a:xfrm>
+                      <a:off x="0" y="0"/>
+                      <a:ext cx="1958975" cy="1275080"/>
+                    </a:xfrm>
+                    <a:prstGeom prst="rect">
+                      <a:avLst/>
+                    </a:prstGeom>
+                    <a:noFill/>
+                    <a:ln>
+                      <a:noFill/>
+                    </a:ln>
+                  </pic:spPr>
+                </pic:pic>
+              </a:graphicData>
+            </a:graphic>
+          </wp:inline>
+        </w:drawing>
+      </w:r>
+    </w:p>
+    <w:p>
+      <w:pPr>
+        <w:pStyle w:val="Heading3"/>
+      </w:pPr>
+      <w:r>
+        <w:t>Executable Command Object Redirection</w:t>
+      </w:r>
+    </w:p>
+    <w:p>
+      <w:r>
+        <w:t>An executable command, that redirects to another executable command, is a reference to a command that could run, or could be running. Say you run the command on a site and you want to navigate away from the site, but keep a reference to it in your user object, that points to a process running on a site somewhere, and take along the reference anywhere you go on the internet.</w:t>
+      </w:r>
+    </w:p>
+    <w:p>
+      <w:pPr>
+        <w:pStyle w:val="Spacing"/>
+      </w:pPr>
+    </w:p>
+    <w:p>
+      <w:r>
+        <w:t>Executable command object redirection is less common than inactive command object redirection.</w:t>
+      </w:r>
+    </w:p>
+    <w:p>
+      <w:pPr>
+        <w:pStyle w:val="Spacing"/>
+      </w:pPr>
+    </w:p>
+    <w:p>
+      <w:r>
+        <w:t xml:space="preserve">You can also object redirect an executable command to an inactive command. If the final target of the object redirections is an inactive command, then you can not run that </w:t>
+      </w:r>
+      <w:proofErr w:type="spellStart"/>
+      <w:r>
+        <w:t>unexecutable</w:t>
+      </w:r>
+      <w:proofErr w:type="spellEnd"/>
+      <w:r>
+        <w:t xml:space="preserve"> command object through an active reference to it. It is kind of pointless to point to an inactive command object through an executable command reference, so it is very uncommon.</w:t>
+      </w:r>
+    </w:p>
+    <w:p>
+      <w:pPr>
+        <w:pStyle w:val="Heading4"/>
+      </w:pPr>
+      <w:r>
+        <w:t>In a Diagram</w:t>
+      </w:r>
+    </w:p>
+    <w:p>
+      <w:r>
+        <w:t xml:space="preserve">The concept of execution object redirection is explained in the article </w:t>
+      </w:r>
+      <w:r>
+        <w:rPr>
+          <w:i/>
+        </w:rPr>
+        <w:t>Execution Object Redirection</w:t>
+      </w:r>
+      <w:r>
+        <w:t>. The current article explains its expression in a diagram.</w:t>
+      </w:r>
+    </w:p>
+    <w:p>
+      <w:pPr>
+        <w:pStyle w:val="Spacing"/>
+      </w:pPr>
+    </w:p>
+    <w:p>
+      <w:pPr>
+        <w:ind w:left="852"/>
+      </w:pPr>
+      <w:r>
+        <w:rPr>
+          <w:noProof/>
+        </w:rPr>
+        <w:drawing>
+          <wp:inline distT="0" distB="0" distL="0" distR="0" wp14:anchorId="6EB8E73F" wp14:editId="468C435D">
+            <wp:extent cx="1968500" cy="1169670"/>
+            <wp:effectExtent l="0" t="0" r="0" b="0"/>
+            <wp:docPr id="7" name="Picture 7"/>
+            <wp:cNvGraphicFramePr>
+              <a:graphicFrameLocks xmlns:a="http://schemas.openxmlformats.org/drawingml/2006/main" noChangeAspect="1"/>
+            </wp:cNvGraphicFramePr>
+            <a:graphic xmlns:a="http://schemas.openxmlformats.org/drawingml/2006/main">
+              <a:graphicData uri="http://schemas.openxmlformats.org/drawingml/2006/picture">
+                <pic:pic xmlns:pic="http://schemas.openxmlformats.org/drawingml/2006/picture">
+                  <pic:nvPicPr>
+                    <pic:cNvPr id="0" name="Picture 1"/>
+                    <pic:cNvPicPr>
+                      <a:picLocks noChangeAspect="1" noChangeArrowheads="1"/>
+                    </pic:cNvPicPr>
+                  </pic:nvPicPr>
+                  <pic:blipFill>
+                    <a:blip r:embed="rId11">
+                      <a:extLst>
+                        <a:ext uri="{28A0092B-C50C-407E-A947-70E740481C1C}">
+                          <a14:useLocalDpi xmlns:a14="http://schemas.microsoft.com/office/drawing/2010/main" val="0"/>
+                        </a:ext>
+                      </a:extLst>
+                    </a:blip>
+                    <a:srcRect/>
+                    <a:stretch>
+                      <a:fillRect/>
+                    </a:stretch>
+                  </pic:blipFill>
+                  <pic:spPr bwMode="auto">
+                    <a:xfrm>
+                      <a:off x="0" y="0"/>
+                      <a:ext cx="1968500" cy="1169670"/>
+                    </a:xfrm>
+                    <a:prstGeom prst="rect">
+                      <a:avLst/>
+                    </a:prstGeom>
+                    <a:noFill/>
+                    <a:ln>
+                      <a:noFill/>
+                    </a:ln>
+                  </pic:spPr>
+                </pic:pic>
+              </a:graphicData>
+            </a:graphic>
+          </wp:inline>
+        </w:drawing>
+      </w:r>
+    </w:p>
+    <w:p>
+      <w:pPr>
+        <w:pStyle w:val="Spacing"/>
+      </w:pPr>
+    </w:p>
+    <w:p>
+      <w:r>
+        <w:t xml:space="preserve">Active command symbol </w:t>
+      </w:r>
+      <w:r>
+        <w:rPr>
+          <w:rStyle w:val="CodeChar"/>
+        </w:rPr>
+        <w:t xml:space="preserve">A </w:t>
+      </w:r>
+      <w:r>
+        <w:t xml:space="preserve">is a diamond shape, because it is an </w:t>
+      </w:r>
+      <w:r>
+        <w:rPr>
+          <w:i/>
+        </w:rPr>
+        <w:t xml:space="preserve">active </w:t>
+      </w:r>
+      <w:r>
+        <w:t xml:space="preserve">command. Active command symbol </w:t>
+      </w:r>
+      <w:r>
+        <w:rPr>
+          <w:rStyle w:val="CodeChar"/>
+        </w:rPr>
+        <w:t xml:space="preserve">A </w:t>
+      </w:r>
+      <w:r>
+        <w:t xml:space="preserve">redirects its object to the active command symbol </w:t>
+      </w:r>
+      <w:r>
+        <w:rPr>
+          <w:rStyle w:val="CodeChar"/>
+        </w:rPr>
+        <w:t>B</w:t>
+      </w:r>
+      <w:r>
+        <w:t xml:space="preserve">. The redirection from command </w:t>
+      </w:r>
+      <w:r>
+        <w:rPr>
+          <w:rStyle w:val="CodeChar"/>
+        </w:rPr>
+        <w:t>A</w:t>
+      </w:r>
+      <w:r>
+        <w:t xml:space="preserve"> to command </w:t>
+      </w:r>
+      <w:r>
+        <w:rPr>
+          <w:rStyle w:val="CodeChar"/>
+        </w:rPr>
+        <w:t>B</w:t>
+      </w:r>
+      <w:r>
+        <w:t xml:space="preserve"> is displayed as a solid line, which is an object line. This makes symbol </w:t>
+      </w:r>
+      <w:r>
+        <w:rPr>
+          <w:rStyle w:val="CodeChar"/>
+        </w:rPr>
+        <w:t>A</w:t>
+      </w:r>
+      <w:r>
+        <w:t xml:space="preserve"> </w:t>
+      </w:r>
+      <w:proofErr w:type="spellStart"/>
+      <w:r>
+        <w:t>a</w:t>
+      </w:r>
+      <w:proofErr w:type="spellEnd"/>
+      <w:r>
+        <w:t xml:space="preserve"> reference to an execution running elsewhere.</w:t>
+      </w:r>
+    </w:p>
+    <w:p>
+      <w:pPr>
+        <w:pStyle w:val="Spacing"/>
+      </w:pPr>
+    </w:p>
+    <w:p>
+      <w:r>
+        <w:t>You can also have an active reference to an inactive command:</w:t>
+      </w:r>
+    </w:p>
+    <w:p>
+      <w:pPr>
+        <w:pStyle w:val="Spacing"/>
+      </w:pPr>
+    </w:p>
+    <w:p>
+      <w:pPr>
+        <w:ind w:left="852"/>
+      </w:pPr>
+      <w:r>
+        <w:rPr>
+          <w:noProof/>
+        </w:rPr>
+        <w:drawing>
+          <wp:inline distT="0" distB="0" distL="0" distR="0" wp14:anchorId="0E011AC8" wp14:editId="5B6D35E2">
+            <wp:extent cx="2088515" cy="1174115"/>
+            <wp:effectExtent l="0" t="0" r="0" b="0"/>
+            <wp:docPr id="8" name="Picture 8"/>
+            <wp:cNvGraphicFramePr>
+              <a:graphicFrameLocks xmlns:a="http://schemas.openxmlformats.org/drawingml/2006/main" noChangeAspect="1"/>
+            </wp:cNvGraphicFramePr>
+            <a:graphic xmlns:a="http://schemas.openxmlformats.org/drawingml/2006/main">
+              <a:graphicData uri="http://schemas.openxmlformats.org/drawingml/2006/picture">
+                <pic:pic xmlns:pic="http://schemas.openxmlformats.org/drawingml/2006/picture">
+                  <pic:nvPicPr>
+                    <pic:cNvPr id="0" name="Picture 2"/>
+                    <pic:cNvPicPr>
+                      <a:picLocks noChangeAspect="1" noChangeArrowheads="1"/>
+                    </pic:cNvPicPr>
+                  </pic:nvPicPr>
+                  <pic:blipFill>
+                    <a:blip r:embed="rId12">
+                      <a:extLst>
+                        <a:ext uri="{28A0092B-C50C-407E-A947-70E740481C1C}">
+                          <a14:useLocalDpi xmlns:a14="http://schemas.microsoft.com/office/drawing/2010/main" val="0"/>
+                        </a:ext>
+                      </a:extLst>
+                    </a:blip>
+                    <a:srcRect/>
+                    <a:stretch>
+                      <a:fillRect/>
+                    </a:stretch>
+                  </pic:blipFill>
+                  <pic:spPr bwMode="auto">
+                    <a:xfrm>
+                      <a:off x="0" y="0"/>
+                      <a:ext cx="2088515" cy="1174115"/>
+                    </a:xfrm>
+                    <a:prstGeom prst="rect">
+                      <a:avLst/>
+                    </a:prstGeom>
+                    <a:noFill/>
+                    <a:ln>
+                      <a:noFill/>
+                    </a:ln>
+                  </pic:spPr>
+                </pic:pic>
+              </a:graphicData>
+            </a:graphic>
+          </wp:inline>
+        </w:drawing>
+      </w:r>
+    </w:p>
+    <w:p>
+      <w:pPr>
+        <w:pStyle w:val="Spacing"/>
+      </w:pPr>
+    </w:p>
+    <w:p>
+      <w:pPr>
+        <w:rPr>
+          <w:i/>
+        </w:rPr>
+      </w:pPr>
+      <w:r>
+        <w:t xml:space="preserve">But this situation is very uncommon. You can not run command </w:t>
+      </w:r>
+      <w:r>
+        <w:rPr>
+          <w:rStyle w:val="CodeChar"/>
+        </w:rPr>
+        <w:t>B</w:t>
+      </w:r>
+      <w:r>
+        <w:t xml:space="preserve"> through symbol </w:t>
+      </w:r>
+      <w:r>
+        <w:rPr>
+          <w:rStyle w:val="CodeChar"/>
+        </w:rPr>
+        <w:t>A</w:t>
+      </w:r>
+      <w:r>
+        <w:t>, because an inactive command object can never be run.</w:t>
+      </w:r>
+    </w:p>
+    <w:p/>
     <w:sectPr>
       <w:pgSz w:w="12240" w:h="15840"/>
       <w:pgMar w:top="1440" w:right="1800" w:bottom="1440" w:left="1800" w:header="720" w:footer="720" w:gutter="0"/>
@@ -1007,16 +2076,17 @@
     <w:basedOn w:val="Normal"/>
     <w:next w:val="Normal"/>
     <w:qFormat/>
-    <w:rsid w:val="005A1878"/>
+    <w:rsid w:val="00937CD1"/>
     <w:pPr>
       <w:keepNext/>
-      <w:spacing w:before="140" w:after="120"/>
+      <w:spacing w:before="180" w:after="120"/>
       <w:outlineLvl w:val="2"/>
     </w:pPr>
     <w:rPr>
       <w:rFonts w:cs="Arial"/>
       <w:b/>
       <w:bCs/>
+      <w:sz w:val="22"/>
     </w:rPr>
   </w:style>
   <w:style w:type="paragraph" w:styleId="Heading4">
@@ -1024,15 +2094,16 @@
     <w:basedOn w:val="Normal"/>
     <w:next w:val="Normal"/>
     <w:qFormat/>
-    <w:rsid w:val="004348B0"/>
+    <w:rsid w:val="009841F1"/>
     <w:pPr>
       <w:keepNext/>
-      <w:spacing w:before="120" w:after="120"/>
+      <w:spacing w:before="180" w:after="120"/>
       <w:outlineLvl w:val="3"/>
     </w:pPr>
     <w:rPr>
-      <w:b/>
       <w:bCs/>
+      <w:i/>
+      <w:sz w:val="22"/>
       <w:szCs w:val="28"/>
     </w:rPr>
   </w:style>

</xml_diff>